<commit_message>
completed login feature without error checking, added newest db, added new images, added basic data structures
</commit_message>
<xml_diff>
--- a/documents/Night Owls Scrum #2.docx
+++ b/documents/Night Owls Scrum #2.docx
@@ -184,7 +184,7 @@
           <w:sz w:val="24"/>
           <w:szCs w:val="24"/>
         </w:rPr>
-        <w:t>1</w:t>
+        <w:t>2</w:t>
       </w:r>
     </w:p>
     <w:tbl>
@@ -498,7 +498,7 @@
                 <w:sz w:val="24"/>
                 <w:szCs w:val="24"/>
               </w:rPr>
-              <w:t>Project Skeleton</w:t>
+              <w:t>Main Menu Controller</w:t>
             </w:r>
           </w:p>
           <w:p>
@@ -510,6 +510,68 @@
                 <w:szCs w:val="24"/>
               </w:rPr>
             </w:pPr>
+            <w:r>
+              <w:rPr>
+                <w:rFonts w:ascii="Constantia" w:hAnsi="Constantia" w:cs="Arial"/>
+                <w:sz w:val="24"/>
+                <w:szCs w:val="24"/>
+              </w:rPr>
+              <w:t>Login Model</w:t>
+            </w:r>
+          </w:p>
+          <w:p>
+            <w:pPr>
+              <w:cnfStyle w:val="000000100000" w:firstRow="0" w:lastRow="0" w:firstColumn="0" w:lastColumn="0" w:oddVBand="0" w:evenVBand="0" w:oddHBand="1" w:evenHBand="0" w:firstRowFirstColumn="0" w:firstRowLastColumn="0" w:lastRowFirstColumn="0" w:lastRowLastColumn="0"/>
+              <w:rPr>
+                <w:rFonts w:ascii="Constantia" w:hAnsi="Constantia" w:cs="Arial"/>
+                <w:sz w:val="24"/>
+                <w:szCs w:val="24"/>
+              </w:rPr>
+            </w:pPr>
+            <w:r>
+              <w:rPr>
+                <w:rFonts w:ascii="Constantia" w:hAnsi="Constantia" w:cs="Arial"/>
+                <w:sz w:val="24"/>
+                <w:szCs w:val="24"/>
+              </w:rPr>
+              <w:t>User Registration</w:t>
+            </w:r>
+          </w:p>
+          <w:p>
+            <w:pPr>
+              <w:cnfStyle w:val="000000100000" w:firstRow="0" w:lastRow="0" w:firstColumn="0" w:lastColumn="0" w:oddVBand="0" w:evenVBand="0" w:oddHBand="1" w:evenHBand="0" w:firstRowFirstColumn="0" w:firstRowLastColumn="0" w:lastRowFirstColumn="0" w:lastRowLastColumn="0"/>
+              <w:rPr>
+                <w:rFonts w:ascii="Constantia" w:hAnsi="Constantia" w:cs="Arial"/>
+                <w:sz w:val="24"/>
+                <w:szCs w:val="24"/>
+              </w:rPr>
+            </w:pPr>
+            <w:r>
+              <w:rPr>
+                <w:rFonts w:ascii="Constantia" w:hAnsi="Constantia" w:cs="Arial"/>
+                <w:sz w:val="24"/>
+                <w:szCs w:val="24"/>
+              </w:rPr>
+              <w:t>User login</w:t>
+            </w:r>
+          </w:p>
+          <w:p>
+            <w:pPr>
+              <w:cnfStyle w:val="000000100000" w:firstRow="0" w:lastRow="0" w:firstColumn="0" w:lastColumn="0" w:oddVBand="0" w:evenVBand="0" w:oddHBand="1" w:evenHBand="0" w:firstRowFirstColumn="0" w:firstRowLastColumn="0" w:lastRowFirstColumn="0" w:lastRowLastColumn="0"/>
+              <w:rPr>
+                <w:rFonts w:ascii="Constantia" w:hAnsi="Constantia" w:cs="Arial"/>
+                <w:sz w:val="24"/>
+                <w:szCs w:val="24"/>
+              </w:rPr>
+            </w:pPr>
+            <w:r>
+              <w:rPr>
+                <w:rFonts w:ascii="Constantia" w:hAnsi="Constantia" w:cs="Arial"/>
+                <w:sz w:val="24"/>
+                <w:szCs w:val="24"/>
+              </w:rPr>
+              <w:t>Find Recipes for DB</w:t>
+            </w:r>
           </w:p>
         </w:tc>
         <w:tc>
@@ -531,7 +593,7 @@
                 <w:sz w:val="24"/>
                 <w:szCs w:val="24"/>
               </w:rPr>
-              <w:t>Project Skeleton</w:t>
+              <w:t>Main Menu Controller</w:t>
             </w:r>
           </w:p>
           <w:p>
@@ -543,6 +605,52 @@
                 <w:szCs w:val="24"/>
               </w:rPr>
             </w:pPr>
+            <w:r>
+              <w:rPr>
+                <w:rFonts w:ascii="Constantia" w:hAnsi="Constantia" w:cs="Arial"/>
+                <w:sz w:val="24"/>
+                <w:szCs w:val="24"/>
+              </w:rPr>
+              <w:t>Login Model</w:t>
+            </w:r>
+          </w:p>
+          <w:p>
+            <w:pPr>
+              <w:cnfStyle w:val="000000100000" w:firstRow="0" w:lastRow="0" w:firstColumn="0" w:lastColumn="0" w:oddVBand="0" w:evenVBand="0" w:oddHBand="1" w:evenHBand="0" w:firstRowFirstColumn="0" w:firstRowLastColumn="0" w:lastRowFirstColumn="0" w:lastRowLastColumn="0"/>
+              <w:rPr>
+                <w:rFonts w:ascii="Constantia" w:hAnsi="Constantia" w:cs="Arial"/>
+                <w:sz w:val="24"/>
+                <w:szCs w:val="24"/>
+              </w:rPr>
+            </w:pPr>
+            <w:r>
+              <w:rPr>
+                <w:rFonts w:ascii="Constantia" w:hAnsi="Constantia" w:cs="Arial"/>
+                <w:sz w:val="24"/>
+                <w:szCs w:val="24"/>
+              </w:rPr>
+              <w:t>User Registration</w:t>
+            </w:r>
+          </w:p>
+          <w:p>
+            <w:pPr>
+              <w:cnfStyle w:val="000000100000" w:firstRow="0" w:lastRow="0" w:firstColumn="0" w:lastColumn="0" w:oddVBand="0" w:evenVBand="0" w:oddHBand="1" w:evenHBand="0" w:firstRowFirstColumn="0" w:firstRowLastColumn="0" w:lastRowFirstColumn="0" w:lastRowLastColumn="0"/>
+              <w:rPr>
+                <w:rFonts w:ascii="Constantia" w:hAnsi="Constantia" w:cs="Arial"/>
+                <w:sz w:val="24"/>
+                <w:szCs w:val="24"/>
+              </w:rPr>
+            </w:pPr>
+            <w:r>
+              <w:rPr>
+                <w:rFonts w:ascii="Constantia" w:hAnsi="Constantia" w:cs="Arial"/>
+                <w:sz w:val="24"/>
+                <w:szCs w:val="24"/>
+              </w:rPr>
+              <w:t>User login</w:t>
+            </w:r>
+            <w:bookmarkStart w:id="0" w:name="_GoBack"/>
+            <w:bookmarkEnd w:id="0"/>
           </w:p>
         </w:tc>
       </w:tr>
@@ -629,7 +737,77 @@
                 <w:sz w:val="24"/>
                 <w:szCs w:val="24"/>
               </w:rPr>
-              <w:t>Database Design</w:t>
+              <w:t xml:space="preserve">Database </w:t>
+            </w:r>
+            <w:r>
+              <w:rPr>
+                <w:rFonts w:ascii="Constantia" w:hAnsi="Constantia" w:cs="Arial"/>
+                <w:sz w:val="24"/>
+                <w:szCs w:val="24"/>
+              </w:rPr>
+              <w:t>Re-</w:t>
+            </w:r>
+            <w:r>
+              <w:rPr>
+                <w:rFonts w:ascii="Constantia" w:hAnsi="Constantia" w:cs="Arial"/>
+                <w:sz w:val="24"/>
+                <w:szCs w:val="24"/>
+              </w:rPr>
+              <w:t>Design</w:t>
+            </w:r>
+          </w:p>
+          <w:p>
+            <w:pPr>
+              <w:cnfStyle w:val="000000000000" w:firstRow="0" w:lastRow="0" w:firstColumn="0" w:lastColumn="0" w:oddVBand="0" w:evenVBand="0" w:oddHBand="0" w:evenHBand="0" w:firstRowFirstColumn="0" w:firstRowLastColumn="0" w:lastRowFirstColumn="0" w:lastRowLastColumn="0"/>
+              <w:rPr>
+                <w:rFonts w:ascii="Constantia" w:hAnsi="Constantia" w:cs="Arial"/>
+                <w:sz w:val="24"/>
+                <w:szCs w:val="24"/>
+              </w:rPr>
+            </w:pPr>
+            <w:r>
+              <w:rPr>
+                <w:rFonts w:ascii="Constantia" w:hAnsi="Constantia" w:cs="Arial"/>
+                <w:sz w:val="24"/>
+                <w:szCs w:val="24"/>
+              </w:rPr>
+              <w:t>Database Singleton</w:t>
+            </w:r>
+          </w:p>
+          <w:p>
+            <w:pPr>
+              <w:cnfStyle w:val="000000000000" w:firstRow="0" w:lastRow="0" w:firstColumn="0" w:lastColumn="0" w:oddVBand="0" w:evenVBand="0" w:oddHBand="0" w:evenHBand="0" w:firstRowFirstColumn="0" w:firstRowLastColumn="0" w:lastRowFirstColumn="0" w:lastRowLastColumn="0"/>
+              <w:rPr>
+                <w:rFonts w:ascii="Constantia" w:hAnsi="Constantia" w:cs="Arial"/>
+                <w:sz w:val="24"/>
+                <w:szCs w:val="24"/>
+              </w:rPr>
+            </w:pPr>
+            <w:r>
+              <w:rPr>
+                <w:rFonts w:ascii="Constantia" w:hAnsi="Constantia" w:cs="Arial"/>
+                <w:sz w:val="24"/>
+                <w:szCs w:val="24"/>
+              </w:rPr>
+              <w:t>User Query Functions</w:t>
+            </w:r>
+          </w:p>
+          <w:p>
+            <w:pPr>
+              <w:cnfStyle w:val="000000000000" w:firstRow="0" w:lastRow="0" w:firstColumn="0" w:lastColumn="0" w:oddVBand="0" w:evenVBand="0" w:oddHBand="0" w:evenHBand="0" w:firstRowFirstColumn="0" w:firstRowLastColumn="0" w:lastRowFirstColumn="0" w:lastRowLastColumn="0"/>
+              <w:rPr>
+                <w:rFonts w:ascii="Constantia" w:hAnsi="Constantia" w:cs="Arial"/>
+                <w:sz w:val="24"/>
+                <w:szCs w:val="24"/>
+              </w:rPr>
+            </w:pPr>
+            <w:r>
+              <w:rPr>
+                <w:rFonts w:ascii="Constantia" w:hAnsi="Constantia" w:cs="Arial"/>
+                <w:sz w:val="24"/>
+                <w:szCs w:val="24"/>
+              </w:rPr>
+              <w:t>Find Recipes for DB</w:t>
             </w:r>
           </w:p>
         </w:tc>
@@ -652,7 +830,59 @@
                 <w:sz w:val="24"/>
                 <w:szCs w:val="24"/>
               </w:rPr>
-              <w:t>Database Design</w:t>
+              <w:t xml:space="preserve">Database </w:t>
+            </w:r>
+            <w:r>
+              <w:rPr>
+                <w:rFonts w:ascii="Constantia" w:hAnsi="Constantia" w:cs="Arial"/>
+                <w:sz w:val="24"/>
+                <w:szCs w:val="24"/>
+              </w:rPr>
+              <w:t>Re-</w:t>
+            </w:r>
+            <w:r>
+              <w:rPr>
+                <w:rFonts w:ascii="Constantia" w:hAnsi="Constantia" w:cs="Arial"/>
+                <w:sz w:val="24"/>
+                <w:szCs w:val="24"/>
+              </w:rPr>
+              <w:t>Design</w:t>
+            </w:r>
+          </w:p>
+          <w:p>
+            <w:pPr>
+              <w:cnfStyle w:val="000000000000" w:firstRow="0" w:lastRow="0" w:firstColumn="0" w:lastColumn="0" w:oddVBand="0" w:evenVBand="0" w:oddHBand="0" w:evenHBand="0" w:firstRowFirstColumn="0" w:firstRowLastColumn="0" w:lastRowFirstColumn="0" w:lastRowLastColumn="0"/>
+              <w:rPr>
+                <w:rFonts w:ascii="Constantia" w:hAnsi="Constantia" w:cs="Arial"/>
+                <w:sz w:val="24"/>
+                <w:szCs w:val="24"/>
+              </w:rPr>
+            </w:pPr>
+            <w:r>
+              <w:rPr>
+                <w:rFonts w:ascii="Constantia" w:hAnsi="Constantia" w:cs="Arial"/>
+                <w:sz w:val="24"/>
+                <w:szCs w:val="24"/>
+              </w:rPr>
+              <w:t>Database Singleton</w:t>
+            </w:r>
+          </w:p>
+          <w:p>
+            <w:pPr>
+              <w:cnfStyle w:val="000000000000" w:firstRow="0" w:lastRow="0" w:firstColumn="0" w:lastColumn="0" w:oddVBand="0" w:evenVBand="0" w:oddHBand="0" w:evenHBand="0" w:firstRowFirstColumn="0" w:firstRowLastColumn="0" w:lastRowFirstColumn="0" w:lastRowLastColumn="0"/>
+              <w:rPr>
+                <w:rFonts w:ascii="Constantia" w:hAnsi="Constantia" w:cs="Arial"/>
+                <w:sz w:val="24"/>
+                <w:szCs w:val="24"/>
+              </w:rPr>
+            </w:pPr>
+            <w:r>
+              <w:rPr>
+                <w:rFonts w:ascii="Constantia" w:hAnsi="Constantia" w:cs="Arial"/>
+                <w:sz w:val="24"/>
+                <w:szCs w:val="24"/>
+              </w:rPr>
+              <w:t>User Query Functions</w:t>
             </w:r>
           </w:p>
         </w:tc>
@@ -740,7 +970,69 @@
                 <w:sz w:val="24"/>
                 <w:szCs w:val="24"/>
               </w:rPr>
-              <w:t>Base Main Menu Form</w:t>
+              <w:t>Main Menu Form</w:t>
+            </w:r>
+            <w:r>
+              <w:rPr>
+                <w:rFonts w:ascii="Constantia" w:hAnsi="Constantia" w:cs="Arial"/>
+                <w:sz w:val="24"/>
+                <w:szCs w:val="24"/>
+              </w:rPr>
+              <w:t xml:space="preserve"> Rework</w:t>
+            </w:r>
+          </w:p>
+          <w:p>
+            <w:pPr>
+              <w:cnfStyle w:val="000000100000" w:firstRow="0" w:lastRow="0" w:firstColumn="0" w:lastColumn="0" w:oddVBand="0" w:evenVBand="0" w:oddHBand="1" w:evenHBand="0" w:firstRowFirstColumn="0" w:firstRowLastColumn="0" w:lastRowFirstColumn="0" w:lastRowLastColumn="0"/>
+              <w:rPr>
+                <w:rFonts w:ascii="Constantia" w:hAnsi="Constantia" w:cs="Arial"/>
+                <w:sz w:val="24"/>
+                <w:szCs w:val="24"/>
+              </w:rPr>
+            </w:pPr>
+            <w:r>
+              <w:rPr>
+                <w:rFonts w:ascii="Constantia" w:hAnsi="Constantia" w:cs="Arial"/>
+                <w:sz w:val="24"/>
+                <w:szCs w:val="24"/>
+              </w:rPr>
+              <w:t>Search Form</w:t>
+            </w:r>
+          </w:p>
+          <w:p>
+            <w:pPr>
+              <w:cnfStyle w:val="000000100000" w:firstRow="0" w:lastRow="0" w:firstColumn="0" w:lastColumn="0" w:oddVBand="0" w:evenVBand="0" w:oddHBand="1" w:evenHBand="0" w:firstRowFirstColumn="0" w:firstRowLastColumn="0" w:lastRowFirstColumn="0" w:lastRowLastColumn="0"/>
+              <w:rPr>
+                <w:rFonts w:ascii="Constantia" w:hAnsi="Constantia" w:cs="Arial"/>
+                <w:sz w:val="24"/>
+                <w:szCs w:val="24"/>
+              </w:rPr>
+            </w:pPr>
+            <w:r>
+              <w:rPr>
+                <w:rFonts w:ascii="Constantia" w:hAnsi="Constantia" w:cs="Arial"/>
+                <w:sz w:val="24"/>
+                <w:szCs w:val="24"/>
+              </w:rPr>
+              <w:t>Create Recipe Form</w:t>
+            </w:r>
+          </w:p>
+          <w:p>
+            <w:pPr>
+              <w:cnfStyle w:val="000000100000" w:firstRow="0" w:lastRow="0" w:firstColumn="0" w:lastColumn="0" w:oddVBand="0" w:evenVBand="0" w:oddHBand="1" w:evenHBand="0" w:firstRowFirstColumn="0" w:firstRowLastColumn="0" w:lastRowFirstColumn="0" w:lastRowLastColumn="0"/>
+              <w:rPr>
+                <w:rFonts w:ascii="Constantia" w:hAnsi="Constantia" w:cs="Arial"/>
+                <w:sz w:val="24"/>
+                <w:szCs w:val="24"/>
+              </w:rPr>
+            </w:pPr>
+            <w:r>
+              <w:rPr>
+                <w:rFonts w:ascii="Constantia" w:hAnsi="Constantia" w:cs="Arial"/>
+                <w:sz w:val="24"/>
+                <w:szCs w:val="24"/>
+              </w:rPr>
+              <w:t>Find Recipes for DB</w:t>
             </w:r>
           </w:p>
         </w:tc>
@@ -763,23 +1055,43 @@
                 <w:sz w:val="24"/>
                 <w:szCs w:val="24"/>
               </w:rPr>
-              <w:t xml:space="preserve">Base </w:t>
+              <w:t>Main Menu Form Rework</w:t>
             </w:r>
+          </w:p>
+          <w:p>
+            <w:pPr>
+              <w:cnfStyle w:val="000000100000" w:firstRow="0" w:lastRow="0" w:firstColumn="0" w:lastColumn="0" w:oddVBand="0" w:evenVBand="0" w:oddHBand="1" w:evenHBand="0" w:firstRowFirstColumn="0" w:firstRowLastColumn="0" w:lastRowFirstColumn="0" w:lastRowLastColumn="0"/>
+              <w:rPr>
+                <w:rFonts w:ascii="Constantia" w:hAnsi="Constantia" w:cs="Arial"/>
+                <w:sz w:val="24"/>
+                <w:szCs w:val="24"/>
+              </w:rPr>
+            </w:pPr>
             <w:r>
               <w:rPr>
                 <w:rFonts w:ascii="Constantia" w:hAnsi="Constantia" w:cs="Arial"/>
                 <w:sz w:val="24"/>
                 <w:szCs w:val="24"/>
               </w:rPr>
-              <w:t xml:space="preserve">Main Menu </w:t>
+              <w:t>Search Form</w:t>
             </w:r>
+          </w:p>
+          <w:p>
+            <w:pPr>
+              <w:cnfStyle w:val="000000100000" w:firstRow="0" w:lastRow="0" w:firstColumn="0" w:lastColumn="0" w:oddVBand="0" w:evenVBand="0" w:oddHBand="1" w:evenHBand="0" w:firstRowFirstColumn="0" w:firstRowLastColumn="0" w:lastRowFirstColumn="0" w:lastRowLastColumn="0"/>
+              <w:rPr>
+                <w:rFonts w:ascii="Constantia" w:hAnsi="Constantia" w:cs="Arial"/>
+                <w:sz w:val="24"/>
+                <w:szCs w:val="24"/>
+              </w:rPr>
+            </w:pPr>
             <w:r>
               <w:rPr>
                 <w:rFonts w:ascii="Constantia" w:hAnsi="Constantia" w:cs="Arial"/>
                 <w:sz w:val="24"/>
                 <w:szCs w:val="24"/>
               </w:rPr>
-              <w:t>Form</w:t>
+              <w:t>Create Recipe Form</w:t>
             </w:r>
           </w:p>
         </w:tc>
@@ -866,7 +1178,61 @@
                 <w:sz w:val="24"/>
                 <w:szCs w:val="24"/>
               </w:rPr>
-              <w:t>Base Registration Form</w:t>
+              <w:t>Email Class</w:t>
+            </w:r>
+          </w:p>
+          <w:p>
+            <w:pPr>
+              <w:cnfStyle w:val="000000000000" w:firstRow="0" w:lastRow="0" w:firstColumn="0" w:lastColumn="0" w:oddVBand="0" w:evenVBand="0" w:oddHBand="0" w:evenHBand="0" w:firstRowFirstColumn="0" w:firstRowLastColumn="0" w:lastRowFirstColumn="0" w:lastRowLastColumn="0"/>
+              <w:rPr>
+                <w:rFonts w:ascii="Constantia" w:hAnsi="Constantia" w:cs="Arial"/>
+                <w:sz w:val="24"/>
+                <w:szCs w:val="24"/>
+              </w:rPr>
+            </w:pPr>
+            <w:r>
+              <w:rPr>
+                <w:rFonts w:ascii="Constantia" w:hAnsi="Constantia" w:cs="Arial"/>
+                <w:sz w:val="24"/>
+                <w:szCs w:val="24"/>
+              </w:rPr>
+              <w:t>Email Form</w:t>
+            </w:r>
+          </w:p>
+          <w:p>
+            <w:pPr>
+              <w:cnfStyle w:val="000000000000" w:firstRow="0" w:lastRow="0" w:firstColumn="0" w:lastColumn="0" w:oddVBand="0" w:evenVBand="0" w:oddHBand="0" w:evenHBand="0" w:firstRowFirstColumn="0" w:firstRowLastColumn="0" w:lastRowFirstColumn="0" w:lastRowLastColumn="0"/>
+              <w:rPr>
+                <w:rFonts w:ascii="Constantia" w:hAnsi="Constantia" w:cs="Arial"/>
+                <w:sz w:val="24"/>
+                <w:szCs w:val="24"/>
+              </w:rPr>
+            </w:pPr>
+            <w:r>
+              <w:rPr>
+                <w:rFonts w:ascii="Constantia" w:hAnsi="Constantia" w:cs="Arial"/>
+                <w:sz w:val="24"/>
+                <w:szCs w:val="24"/>
+              </w:rPr>
+              <w:t>My Recipes Form</w:t>
+            </w:r>
+          </w:p>
+          <w:p>
+            <w:pPr>
+              <w:cnfStyle w:val="000000000000" w:firstRow="0" w:lastRow="0" w:firstColumn="0" w:lastColumn="0" w:oddVBand="0" w:evenVBand="0" w:oddHBand="0" w:evenHBand="0" w:firstRowFirstColumn="0" w:firstRowLastColumn="0" w:lastRowFirstColumn="0" w:lastRowLastColumn="0"/>
+              <w:rPr>
+                <w:rFonts w:ascii="Constantia" w:hAnsi="Constantia" w:cs="Arial"/>
+                <w:sz w:val="24"/>
+                <w:szCs w:val="24"/>
+              </w:rPr>
+            </w:pPr>
+            <w:r>
+              <w:rPr>
+                <w:rFonts w:ascii="Constantia" w:hAnsi="Constantia" w:cs="Arial"/>
+                <w:sz w:val="24"/>
+                <w:szCs w:val="24"/>
+              </w:rPr>
+              <w:t>Find Recipes for DB</w:t>
             </w:r>
           </w:p>
         </w:tc>
@@ -889,7 +1255,43 @@
                 <w:sz w:val="24"/>
                 <w:szCs w:val="24"/>
               </w:rPr>
-              <w:t>Base Registration Form</w:t>
+              <w:t>Email Class</w:t>
+            </w:r>
+          </w:p>
+          <w:p>
+            <w:pPr>
+              <w:cnfStyle w:val="000000000000" w:firstRow="0" w:lastRow="0" w:firstColumn="0" w:lastColumn="0" w:oddVBand="0" w:evenVBand="0" w:oddHBand="0" w:evenHBand="0" w:firstRowFirstColumn="0" w:firstRowLastColumn="0" w:lastRowFirstColumn="0" w:lastRowLastColumn="0"/>
+              <w:rPr>
+                <w:rFonts w:ascii="Constantia" w:hAnsi="Constantia" w:cs="Arial"/>
+                <w:sz w:val="24"/>
+                <w:szCs w:val="24"/>
+              </w:rPr>
+            </w:pPr>
+            <w:r>
+              <w:rPr>
+                <w:rFonts w:ascii="Constantia" w:hAnsi="Constantia" w:cs="Arial"/>
+                <w:sz w:val="24"/>
+                <w:szCs w:val="24"/>
+              </w:rPr>
+              <w:t>Email Form</w:t>
+            </w:r>
+          </w:p>
+          <w:p>
+            <w:pPr>
+              <w:cnfStyle w:val="000000000000" w:firstRow="0" w:lastRow="0" w:firstColumn="0" w:lastColumn="0" w:oddVBand="0" w:evenVBand="0" w:oddHBand="0" w:evenHBand="0" w:firstRowFirstColumn="0" w:firstRowLastColumn="0" w:lastRowFirstColumn="0" w:lastRowLastColumn="0"/>
+              <w:rPr>
+                <w:rFonts w:ascii="Constantia" w:hAnsi="Constantia" w:cs="Arial"/>
+                <w:sz w:val="24"/>
+                <w:szCs w:val="24"/>
+              </w:rPr>
+            </w:pPr>
+            <w:r>
+              <w:rPr>
+                <w:rFonts w:ascii="Constantia" w:hAnsi="Constantia" w:cs="Arial"/>
+                <w:sz w:val="24"/>
+                <w:szCs w:val="24"/>
+              </w:rPr>
+              <w:t>My Recipes Form</w:t>
             </w:r>
           </w:p>
         </w:tc>
@@ -977,7 +1379,7 @@
                 <w:sz w:val="24"/>
                 <w:szCs w:val="24"/>
               </w:rPr>
-              <w:t>Base Login Form</w:t>
+              <w:t>User Data Structure</w:t>
             </w:r>
           </w:p>
           <w:p>
@@ -989,6 +1391,32 @@
                 <w:szCs w:val="24"/>
               </w:rPr>
             </w:pPr>
+            <w:r>
+              <w:rPr>
+                <w:rFonts w:ascii="Constantia" w:hAnsi="Constantia" w:cs="Arial"/>
+                <w:sz w:val="24"/>
+                <w:szCs w:val="24"/>
+              </w:rPr>
+              <w:t>Recipe Data Structure</w:t>
+            </w:r>
+          </w:p>
+          <w:p>
+            <w:pPr>
+              <w:cnfStyle w:val="000000100000" w:firstRow="0" w:lastRow="0" w:firstColumn="0" w:lastColumn="0" w:oddVBand="0" w:evenVBand="0" w:oddHBand="1" w:evenHBand="0" w:firstRowFirstColumn="0" w:firstRowLastColumn="0" w:lastRowFirstColumn="0" w:lastRowLastColumn="0"/>
+              <w:rPr>
+                <w:rFonts w:ascii="Constantia" w:hAnsi="Constantia" w:cs="Arial"/>
+                <w:sz w:val="24"/>
+                <w:szCs w:val="24"/>
+              </w:rPr>
+            </w:pPr>
+            <w:r>
+              <w:rPr>
+                <w:rFonts w:ascii="Constantia" w:hAnsi="Constantia" w:cs="Arial"/>
+                <w:sz w:val="24"/>
+                <w:szCs w:val="24"/>
+              </w:rPr>
+              <w:t>Find Recipes for DB</w:t>
+            </w:r>
           </w:p>
         </w:tc>
         <w:tc>
@@ -1000,6 +1428,24 @@
               <w:cnfStyle w:val="000000100000" w:firstRow="0" w:lastRow="0" w:firstColumn="0" w:lastColumn="0" w:oddVBand="0" w:evenVBand="0" w:oddHBand="1" w:evenHBand="0" w:firstRowFirstColumn="0" w:firstRowLastColumn="0" w:lastRowFirstColumn="0" w:lastRowLastColumn="0"/>
               <w:rPr>
                 <w:rFonts w:ascii="Constantia" w:hAnsi="Constantia" w:cs="Arial"/>
+                <w:sz w:val="24"/>
+                <w:szCs w:val="24"/>
+              </w:rPr>
+            </w:pPr>
+            <w:r>
+              <w:rPr>
+                <w:rFonts w:ascii="Constantia" w:hAnsi="Constantia" w:cs="Arial"/>
+                <w:sz w:val="24"/>
+                <w:szCs w:val="24"/>
+              </w:rPr>
+              <w:t>User Data Structure</w:t>
+            </w:r>
+          </w:p>
+          <w:p>
+            <w:pPr>
+              <w:cnfStyle w:val="000000100000" w:firstRow="0" w:lastRow="0" w:firstColumn="0" w:lastColumn="0" w:oddVBand="0" w:evenVBand="0" w:oddHBand="1" w:evenHBand="0" w:firstRowFirstColumn="0" w:firstRowLastColumn="0" w:lastRowFirstColumn="0" w:lastRowLastColumn="0"/>
+              <w:rPr>
+                <w:rFonts w:ascii="Constantia" w:hAnsi="Constantia" w:cs="Arial"/>
                 <w:b/>
                 <w:i/>
                 <w:sz w:val="24"/>
@@ -1012,10 +1458,8 @@
                 <w:sz w:val="24"/>
                 <w:szCs w:val="24"/>
               </w:rPr>
-              <w:t>Base Login Form</w:t>
+              <w:t>Recipe Data Structure</w:t>
             </w:r>
-            <w:bookmarkStart w:id="0" w:name="_GoBack"/>
-            <w:bookmarkEnd w:id="0"/>
           </w:p>
         </w:tc>
       </w:tr>

</xml_diff>